<commit_message>
yolo & rcnn assignment complete
</commit_message>
<xml_diff>
--- a/assignment submit.docx
+++ b/assignment submit.docx
@@ -22,10 +22,21 @@
     </w:p>
     <w:p>
       <w:r>
-        <w:t xml:space="preserve">Assignment Name -  </w:t>
-      </w:r>
-      <w:r>
-        <w:t>Deep Learning Frameworks</w:t>
+        <w:t xml:space="preserve">Assignment Name </w:t>
+      </w:r>
+      <w:proofErr w:type="gramStart"/>
+      <w:r>
+        <w:t xml:space="preserve">-  </w:t>
+      </w:r>
+      <w:r>
+        <w:t>CNN</w:t>
+      </w:r>
+      <w:proofErr w:type="gramEnd"/>
+      <w:r>
+        <w:t xml:space="preserve"> </w:t>
+      </w:r>
+      <w:r>
+        <w:t>Architecture</w:t>
       </w:r>
     </w:p>
     <w:p>
@@ -33,10 +44,7 @@
         <w:t xml:space="preserve">Submission Date – </w:t>
       </w:r>
       <w:r>
-        <w:t>1</w:t>
-      </w:r>
-      <w:r>
-        <w:t>1</w:t>
+        <w:t>20</w:t>
       </w:r>
       <w:r>
         <w:t>-</w:t>
@@ -56,7 +64,7 @@
         <w:t>-</w:t>
       </w:r>
       <w:r>
-        <w:t>https://github.com/ankitsharma5911/deeplearningassignment/blob/main/DeepLearningFrameworks.ipynb</w:t>
+        <w:t>https://github.com/ankitsharma5911/deeplearning-assignment/blob/main/CNN%20Architecture.ipynb</w:t>
       </w:r>
     </w:p>
     <w:p>

</xml_diff>

<commit_message>
add file to gitignore
</commit_message>
<xml_diff>
--- a/assignment submit.docx
+++ b/assignment submit.docx
@@ -22,18 +22,10 @@
     </w:p>
     <w:p>
       <w:r>
-        <w:t xml:space="preserve">Assignment Name </w:t>
-      </w:r>
-      <w:proofErr w:type="gramStart"/>
-      <w:r>
-        <w:t xml:space="preserve">-  </w:t>
-      </w:r>
-      <w:r>
-        <w:t>RCNN</w:t>
-      </w:r>
-      <w:proofErr w:type="gramEnd"/>
-      <w:r>
-        <w:t xml:space="preserve"> &amp; YOLO Assignment</w:t>
+        <w:t xml:space="preserve">Assignment Name -  </w:t>
+      </w:r>
+      <w:r>
+        <w:t>RCNN &amp; YOLO Assignment</w:t>
       </w:r>
     </w:p>
     <w:p>
@@ -64,7 +56,7 @@
         <w:t>-</w:t>
       </w:r>
       <w:r>
-        <w:t>https://github.com/ankitsharma5911/deeplearning-assignment/blob/main/CNN%20Architecture.ipynb</w:t>
+        <w:t>https://github.com/ankitsharma5911/deeplearning-assignment/blob/main/RCNN%26Yolo.ipynb</w:t>
       </w:r>
     </w:p>
     <w:p>

</xml_diff>

<commit_message>
image segmentation assignment complete
</commit_message>
<xml_diff>
--- a/assignment submit.docx
+++ b/assignment submit.docx
@@ -36,7 +36,7 @@
         <w:t>2</w:t>
       </w:r>
       <w:r>
-        <w:t>5</w:t>
+        <w:t>6</w:t>
       </w:r>
       <w:r>
         <w:t>-</w:t>
@@ -56,7 +56,7 @@
         <w:t>-</w:t>
       </w:r>
       <w:r>
-        <w:t>https://github.com/ankitsharma5911/deeplearning-assignment/blob/main/RCNN%26Yolo.ipynb</w:t>
+        <w:t>https://github.com/ankitsharma5911/deeplearning-assignment/blob/main/Detectron2%20and%20TFOD%202.ipynb</w:t>
       </w:r>
     </w:p>
     <w:p>

</xml_diff>